<commit_message>
Slight Resume Changes, Removed Fb link
</commit_message>
<xml_diff>
--- a/files/LouisCorbettResume.docx
+++ b/files/LouisCorbettResume.docx
@@ -885,35 +885,98 @@
           <w:rFonts w:ascii="Calibri" w:eastAsia="Times New Roman" w:hAnsi="Calibri" w:cs="Times New Roman"/>
           <w:color w:val="auto"/>
         </w:rPr>
-        <w:t>C</w:t>
-      </w:r>
-      <w:r>
-        <w:rPr>
-          <w:rFonts w:ascii="Calibri" w:eastAsia="Times New Roman" w:hAnsi="Calibri" w:cs="Times New Roman"/>
-          <w:color w:val="auto"/>
-        </w:rPr>
-        <w:t xml:space="preserve">ustomer base </w:t>
-      </w:r>
-      <w:r>
-        <w:rPr>
-          <w:rFonts w:ascii="Calibri" w:eastAsia="Times New Roman" w:hAnsi="Calibri" w:cs="Times New Roman"/>
-          <w:color w:val="auto"/>
-        </w:rPr>
-        <w:t xml:space="preserve">grew by 1500% and weekly processing </w:t>
-      </w:r>
-      <w:r>
-        <w:rPr>
-          <w:rFonts w:ascii="Calibri" w:eastAsia="Times New Roman" w:hAnsi="Calibri" w:cs="Times New Roman"/>
-          <w:color w:val="auto"/>
-        </w:rPr>
-        <w:t xml:space="preserve">volume </w:t>
-      </w:r>
-      <w:r>
-        <w:rPr>
-          <w:rFonts w:ascii="Calibri" w:eastAsia="Times New Roman" w:hAnsi="Calibri" w:cs="Times New Roman"/>
-          <w:color w:val="auto"/>
-        </w:rPr>
-        <w:t xml:space="preserve">increased from </w:t>
+        <w:t xml:space="preserve">Guided team through </w:t>
+      </w:r>
+      <w:r>
+        <w:rPr>
+          <w:rFonts w:ascii="Calibri" w:eastAsia="Times New Roman" w:hAnsi="Calibri" w:cs="Times New Roman"/>
+          <w:color w:val="auto"/>
+        </w:rPr>
+        <w:t>an aggressive</w:t>
+      </w:r>
+      <w:r>
+        <w:rPr>
+          <w:rFonts w:ascii="Calibri" w:eastAsia="Times New Roman" w:hAnsi="Calibri" w:cs="Times New Roman"/>
+          <w:color w:val="auto"/>
+        </w:rPr>
+        <w:t xml:space="preserve"> </w:t>
+      </w:r>
+      <w:r>
+        <w:rPr>
+          <w:rFonts w:ascii="Calibri" w:eastAsia="Times New Roman" w:hAnsi="Calibri" w:cs="Times New Roman"/>
+          <w:color w:val="auto"/>
+        </w:rPr>
+        <w:t>three-month</w:t>
+      </w:r>
+      <w:r>
+        <w:rPr>
+          <w:rFonts w:ascii="Calibri" w:eastAsia="Times New Roman" w:hAnsi="Calibri" w:cs="Times New Roman"/>
+          <w:color w:val="auto"/>
+        </w:rPr>
+        <w:t xml:space="preserve"> </w:t>
+      </w:r>
+      <w:r>
+        <w:rPr>
+          <w:rFonts w:ascii="Calibri" w:eastAsia="Times New Roman" w:hAnsi="Calibri" w:cs="Times New Roman"/>
+          <w:color w:val="auto"/>
+        </w:rPr>
+        <w:t xml:space="preserve">beta phase </w:t>
+      </w:r>
+      <w:r>
+        <w:rPr>
+          <w:rFonts w:ascii="Calibri" w:eastAsia="Times New Roman" w:hAnsi="Calibri" w:cs="Times New Roman"/>
+          <w:color w:val="auto"/>
+        </w:rPr>
+        <w:t>marked by</w:t>
+      </w:r>
+      <w:r>
+        <w:rPr>
+          <w:rFonts w:ascii="Calibri" w:eastAsia="Times New Roman" w:hAnsi="Calibri" w:cs="Times New Roman"/>
+          <w:color w:val="auto"/>
+        </w:rPr>
+        <w:t xml:space="preserve"> a 1500% increase in customers </w:t>
+      </w:r>
+      <w:r>
+        <w:rPr>
+          <w:rFonts w:ascii="Calibri" w:eastAsia="Times New Roman" w:hAnsi="Calibri" w:cs="Times New Roman"/>
+          <w:color w:val="auto"/>
+        </w:rPr>
+        <w:t xml:space="preserve">and a </w:t>
+      </w:r>
+      <w:r>
+        <w:rPr>
+          <w:rFonts w:ascii="Calibri" w:eastAsia="Times New Roman" w:hAnsi="Calibri" w:cs="Times New Roman"/>
+          <w:color w:val="auto"/>
+        </w:rPr>
+        <w:t xml:space="preserve">weekly </w:t>
+      </w:r>
+      <w:r>
+        <w:rPr>
+          <w:rFonts w:ascii="Calibri" w:eastAsia="Times New Roman" w:hAnsi="Calibri" w:cs="Times New Roman"/>
+          <w:color w:val="auto"/>
+        </w:rPr>
+        <w:t xml:space="preserve">processing </w:t>
+      </w:r>
+      <w:r>
+        <w:rPr>
+          <w:rFonts w:ascii="Calibri" w:eastAsia="Times New Roman" w:hAnsi="Calibri" w:cs="Times New Roman"/>
+          <w:color w:val="auto"/>
+        </w:rPr>
+        <w:t>increase</w:t>
+      </w:r>
+      <w:r>
+        <w:rPr>
+          <w:rFonts w:ascii="Calibri" w:eastAsia="Times New Roman" w:hAnsi="Calibri" w:cs="Times New Roman"/>
+          <w:color w:val="auto"/>
+        </w:rPr>
+        <w:t xml:space="preserve"> </w:t>
+      </w:r>
+      <w:r>
+        <w:rPr>
+          <w:rFonts w:ascii="Calibri" w:eastAsia="Times New Roman" w:hAnsi="Calibri" w:cs="Times New Roman"/>
+          <w:color w:val="auto"/>
+        </w:rPr>
+        <w:t xml:space="preserve">from </w:t>
       </w:r>
       <w:r>
         <w:rPr>
@@ -1180,8 +1243,6 @@
         </w:rPr>
         <w:t xml:space="preserve">ode </w:t>
       </w:r>
-      <w:bookmarkStart w:id="0" w:name="_GoBack"/>
-      <w:bookmarkEnd w:id="0"/>
       <w:r>
         <w:rPr>
           <w:rFonts w:ascii="Calibri" w:eastAsia="Times New Roman" w:hAnsi="Calibri" w:cs="Times New Roman"/>
@@ -1275,14 +1336,35 @@
           <w:rFonts w:ascii="Calibri" w:eastAsia="Times New Roman" w:hAnsi="Calibri" w:cs="Times New Roman"/>
           <w:color w:val="auto"/>
         </w:rPr>
-        <w:t xml:space="preserve">as both a </w:t>
-      </w:r>
-      <w:r>
-        <w:rPr>
-          <w:rFonts w:ascii="Calibri" w:eastAsia="Times New Roman" w:hAnsi="Calibri" w:cs="Times New Roman"/>
-          <w:color w:val="auto"/>
-        </w:rPr>
-        <w:t xml:space="preserve">Software Engineer and </w:t>
+        <w:t>as both a</w:t>
+      </w:r>
+      <w:r>
+        <w:rPr>
+          <w:rFonts w:ascii="Calibri" w:eastAsia="Times New Roman" w:hAnsi="Calibri" w:cs="Times New Roman"/>
+          <w:color w:val="auto"/>
+        </w:rPr>
+        <w:t>n</w:t>
+      </w:r>
+      <w:r>
+        <w:rPr>
+          <w:rFonts w:ascii="Calibri" w:eastAsia="Times New Roman" w:hAnsi="Calibri" w:cs="Times New Roman"/>
+          <w:color w:val="auto"/>
+        </w:rPr>
+        <w:t xml:space="preserve"> </w:t>
+      </w:r>
+      <w:r>
+        <w:rPr>
+          <w:rFonts w:ascii="Calibri" w:eastAsia="Times New Roman" w:hAnsi="Calibri" w:cs="Times New Roman"/>
+          <w:color w:val="auto"/>
+        </w:rPr>
+        <w:t>e</w:t>
+      </w:r>
+      <w:r>
+        <w:rPr>
+          <w:rFonts w:ascii="Calibri" w:eastAsia="Times New Roman" w:hAnsi="Calibri" w:cs="Times New Roman"/>
+          <w:color w:val="auto"/>
+        </w:rPr>
+        <w:t xml:space="preserve">ngineer and </w:t>
       </w:r>
       <w:r>
         <w:rPr>
@@ -1426,7 +1508,16 @@
           <w:rFonts w:ascii="Calibri" w:eastAsia="Times New Roman" w:hAnsi="Calibri" w:cs="Times New Roman"/>
           <w:color w:val="auto"/>
         </w:rPr>
-        <w:t xml:space="preserve"> observation</w:t>
+        <w:t xml:space="preserve"> o</w:t>
+      </w:r>
+      <w:bookmarkStart w:id="0" w:name="_GoBack"/>
+      <w:bookmarkEnd w:id="0"/>
+      <w:r>
+        <w:rPr>
+          <w:rFonts w:ascii="Calibri" w:eastAsia="Times New Roman" w:hAnsi="Calibri" w:cs="Times New Roman"/>
+          <w:color w:val="auto"/>
+        </w:rPr>
+        <w:t>bservation</w:t>
       </w:r>
       <w:r>
         <w:rPr>
@@ -1646,14 +1737,35 @@
           <w:rFonts w:ascii="Calibri" w:eastAsia="Times New Roman" w:hAnsi="Calibri" w:cs="Times New Roman"/>
           <w:color w:val="auto"/>
         </w:rPr>
-        <w:t>-time delivery percentage</w:t>
-      </w:r>
-      <w:r>
-        <w:rPr>
-          <w:rFonts w:ascii="Calibri" w:eastAsia="Times New Roman" w:hAnsi="Calibri" w:cs="Times New Roman"/>
-          <w:color w:val="auto"/>
-        </w:rPr>
-        <w:t xml:space="preserve"> over the past 18 months</w:t>
+        <w:t xml:space="preserve">-time delivery </w:t>
+      </w:r>
+      <w:r>
+        <w:rPr>
+          <w:rFonts w:ascii="Calibri" w:eastAsia="Times New Roman" w:hAnsi="Calibri" w:cs="Times New Roman"/>
+          <w:color w:val="auto"/>
+        </w:rPr>
+        <w:t>rate</w:t>
+      </w:r>
+      <w:r>
+        <w:rPr>
+          <w:rFonts w:ascii="Calibri" w:eastAsia="Times New Roman" w:hAnsi="Calibri" w:cs="Times New Roman"/>
+          <w:color w:val="auto"/>
+        </w:rPr>
+        <w:t xml:space="preserve"> over the </w:t>
+      </w:r>
+      <w:r>
+        <w:rPr>
+          <w:rFonts w:ascii="Calibri" w:eastAsia="Times New Roman" w:hAnsi="Calibri" w:cs="Times New Roman"/>
+          <w:color w:val="auto"/>
+        </w:rPr>
+        <w:t>first</w:t>
+      </w:r>
+      <w:r>
+        <w:rPr>
+          <w:rFonts w:ascii="Calibri" w:eastAsia="Times New Roman" w:hAnsi="Calibri" w:cs="Times New Roman"/>
+          <w:color w:val="auto"/>
+        </w:rPr>
+        <w:t xml:space="preserve"> 18 months</w:t>
       </w:r>
     </w:p>
     <w:p>
@@ -1692,7 +1804,21 @@
           <w:rFonts w:ascii="Calibri" w:eastAsia="Times New Roman" w:hAnsi="Calibri" w:cs="Times New Roman"/>
           <w:color w:val="auto"/>
         </w:rPr>
-        <w:t>Represent the interests of over 1,200 employees as an elected member of the department Advisory Board</w:t>
+        <w:t>Represent the interests of over 1,</w:t>
+      </w:r>
+      <w:r>
+        <w:rPr>
+          <w:rFonts w:ascii="Calibri" w:eastAsia="Times New Roman" w:hAnsi="Calibri" w:cs="Times New Roman"/>
+          <w:color w:val="auto"/>
+        </w:rPr>
+        <w:t>6</w:t>
+      </w:r>
+      <w:r>
+        <w:rPr>
+          <w:rFonts w:ascii="Calibri" w:eastAsia="Times New Roman" w:hAnsi="Calibri" w:cs="Times New Roman"/>
+          <w:color w:val="auto"/>
+        </w:rPr>
+        <w:t>00 employees as an elected member of the department Advisory Board</w:t>
       </w:r>
     </w:p>
     <w:p>
@@ -2045,14 +2171,63 @@
           <w:rFonts w:ascii="Calibri" w:eastAsia="Times New Roman" w:hAnsi="Calibri" w:cs="Times New Roman"/>
           <w:color w:val="auto"/>
         </w:rPr>
-        <w:t xml:space="preserve"> design and implementation of a </w:t>
-      </w:r>
-      <w:r>
-        <w:rPr>
-          <w:rFonts w:ascii="Calibri" w:eastAsia="Times New Roman" w:hAnsi="Calibri" w:cs="Times New Roman"/>
-          <w:color w:val="auto"/>
-        </w:rPr>
-        <w:t xml:space="preserve">$100 billion </w:t>
+        <w:t xml:space="preserve"> design</w:t>
+      </w:r>
+      <w:r>
+        <w:rPr>
+          <w:rFonts w:ascii="Calibri" w:eastAsia="Times New Roman" w:hAnsi="Calibri" w:cs="Times New Roman"/>
+          <w:color w:val="auto"/>
+        </w:rPr>
+        <w:t>,</w:t>
+      </w:r>
+      <w:r>
+        <w:rPr>
+          <w:rFonts w:ascii="Calibri" w:eastAsia="Times New Roman" w:hAnsi="Calibri" w:cs="Times New Roman"/>
+          <w:color w:val="auto"/>
+        </w:rPr>
+        <w:t xml:space="preserve"> </w:t>
+      </w:r>
+      <w:r>
+        <w:rPr>
+          <w:rFonts w:ascii="Calibri" w:eastAsia="Times New Roman" w:hAnsi="Calibri" w:cs="Times New Roman"/>
+          <w:color w:val="auto"/>
+        </w:rPr>
+        <w:t>implementation</w:t>
+      </w:r>
+      <w:r>
+        <w:rPr>
+          <w:rFonts w:ascii="Calibri" w:eastAsia="Times New Roman" w:hAnsi="Calibri" w:cs="Times New Roman"/>
+          <w:color w:val="auto"/>
+        </w:rPr>
+        <w:t xml:space="preserve">, and </w:t>
+      </w:r>
+      <w:r>
+        <w:rPr>
+          <w:rFonts w:ascii="Calibri" w:eastAsia="Times New Roman" w:hAnsi="Calibri" w:cs="Times New Roman"/>
+          <w:color w:val="auto"/>
+        </w:rPr>
+        <w:t>rollout</w:t>
+      </w:r>
+      <w:r>
+        <w:rPr>
+          <w:rFonts w:ascii="Calibri" w:eastAsia="Times New Roman" w:hAnsi="Calibri" w:cs="Times New Roman"/>
+          <w:color w:val="auto"/>
+        </w:rPr>
+        <w:t xml:space="preserve"> of a </w:t>
+      </w:r>
+      <w:r>
+        <w:rPr>
+          <w:rFonts w:ascii="Calibri" w:eastAsia="Times New Roman" w:hAnsi="Calibri" w:cs="Times New Roman"/>
+          <w:color w:val="auto"/>
+        </w:rPr>
+        <w:t>$100 billion</w:t>
+      </w:r>
+      <w:r>
+        <w:rPr>
+          <w:rFonts w:ascii="Calibri" w:eastAsia="Times New Roman" w:hAnsi="Calibri" w:cs="Times New Roman"/>
+          <w:color w:val="auto"/>
+        </w:rPr>
+        <w:t xml:space="preserve"> </w:t>
       </w:r>
       <w:r>
         <w:rPr>
@@ -4537,7 +4712,7 @@
         <w:rFonts w:ascii="Courier New" w:hAnsi="Courier New" w:hint="default"/>
       </w:rPr>
     </w:lvl>
-    <w:lvl w:ilvl="2" w:tplc="00050409" w:tentative="1">
+    <w:lvl w:ilvl="2" w:tplc="00050409">
       <w:start w:val="1"/>
       <w:numFmt w:val="bullet"/>
       <w:lvlText w:val=""/>
@@ -6574,7 +6749,7 @@
 </file>
 
 <file path=customXml/itemProps1.xml><?xml version="1.0" encoding="utf-8"?>
-<ds:datastoreItem xmlns:ds="http://schemas.openxmlformats.org/officeDocument/2006/customXml" ds:itemID="{525E4071-9CA4-A64D-A1B7-67D5594FC3D2}">
+<ds:datastoreItem xmlns:ds="http://schemas.openxmlformats.org/officeDocument/2006/customXml" ds:itemID="{99864F27-D30B-D846-A5B1-EB536E1D82E2}">
   <ds:schemaRefs>
     <ds:schemaRef ds:uri="http://schemas.openxmlformats.org/officeDocument/2006/bibliography"/>
   </ds:schemaRefs>

</xml_diff>

<commit_message>
resume tweaks of course
</commit_message>
<xml_diff>
--- a/files/LouisCorbettResume.docx
+++ b/files/LouisCorbettResume.docx
@@ -1034,8 +1034,6 @@
         </w:rPr>
         <w:t xml:space="preserve"> billion</w:t>
       </w:r>
-      <w:bookmarkStart w:id="0" w:name="_GoBack"/>
-      <w:bookmarkEnd w:id="0"/>
     </w:p>
     <w:p>
       <w:pPr>
@@ -1079,14 +1077,21 @@
           <w:rFonts w:ascii="Calibri" w:eastAsia="Times New Roman" w:hAnsi="Calibri" w:cs="Times New Roman"/>
           <w:color w:val="auto"/>
         </w:rPr>
-        <w:t>incoming defect rate by 10%</w:t>
-      </w:r>
-      <w:r>
-        <w:rPr>
-          <w:rFonts w:ascii="Calibri" w:eastAsia="Times New Roman" w:hAnsi="Calibri" w:cs="Times New Roman"/>
-          <w:color w:val="auto"/>
-        </w:rPr>
-        <w:t xml:space="preserve"> or more</w:t>
+        <w:t xml:space="preserve">defect rate by </w:t>
+      </w:r>
+      <w:r>
+        <w:rPr>
+          <w:rFonts w:ascii="Calibri" w:eastAsia="Times New Roman" w:hAnsi="Calibri" w:cs="Times New Roman"/>
+          <w:color w:val="auto"/>
+        </w:rPr>
+        <w:t xml:space="preserve">over </w:t>
+      </w:r>
+      <w:r>
+        <w:rPr>
+          <w:rFonts w:ascii="Calibri" w:eastAsia="Times New Roman" w:hAnsi="Calibri" w:cs="Times New Roman"/>
+          <w:color w:val="auto"/>
+        </w:rPr>
+        <w:t>10%</w:t>
       </w:r>
       <w:r>
         <w:rPr>
@@ -1114,21 +1119,16 @@
           <w:rFonts w:ascii="Calibri" w:eastAsia="Times New Roman" w:hAnsi="Calibri" w:cs="Times New Roman"/>
           <w:color w:val="auto"/>
         </w:rPr>
-        <w:t>for</w:t>
-      </w:r>
-      <w:r>
-        <w:rPr>
-          <w:rFonts w:ascii="Calibri" w:eastAsia="Times New Roman" w:hAnsi="Calibri" w:cs="Times New Roman"/>
-          <w:color w:val="auto"/>
-        </w:rPr>
-        <w:t xml:space="preserve"> </w:t>
-      </w:r>
-      <w:r>
-        <w:rPr>
-          <w:rFonts w:ascii="Calibri" w:eastAsia="Times New Roman" w:hAnsi="Calibri" w:cs="Times New Roman"/>
-          <w:color w:val="auto"/>
-        </w:rPr>
-        <w:t>more than 50%</w:t>
+        <w:t xml:space="preserve">resulting in a </w:t>
+      </w:r>
+      <w:bookmarkStart w:id="0" w:name="_GoBack"/>
+      <w:bookmarkEnd w:id="0"/>
+      <w:r>
+        <w:rPr>
+          <w:rFonts w:ascii="Calibri" w:eastAsia="Times New Roman" w:hAnsi="Calibri" w:cs="Times New Roman"/>
+          <w:color w:val="auto"/>
+        </w:rPr>
+        <w:t>50%</w:t>
       </w:r>
       <w:r>
         <w:rPr>
@@ -6756,7 +6756,7 @@
 </file>
 
 <file path=customXml/itemProps1.xml><?xml version="1.0" encoding="utf-8"?>
-<ds:datastoreItem xmlns:ds="http://schemas.openxmlformats.org/officeDocument/2006/customXml" ds:itemID="{67064964-69D4-D445-A4DB-41DA6BC99166}">
+<ds:datastoreItem xmlns:ds="http://schemas.openxmlformats.org/officeDocument/2006/customXml" ds:itemID="{524C6605-27CC-024A-A285-CFC07E5B6BCB}">
   <ds:schemaRefs>
     <ds:schemaRef ds:uri="http://schemas.openxmlformats.org/officeDocument/2006/bibliography"/>
   </ds:schemaRefs>

</xml_diff>